<commit_message>
Tips.ApiMessage - Updated Tips.AssemblyEncapsulationWithDependencyInjection.docx.
Started an article on TestingOverview.docx that I may encorporate into another article later.
</commit_message>
<xml_diff>
--- a/Tips.ApiMessage/docs/Tips.AssemblyEncapsulation/Tips.AssemblyEncapsulationWithDependencyInjection-UnitTesting.docx
+++ b/Tips.ApiMessage/docs/Tips.AssemblyEncapsulation/Tips.AssemblyEncapsulationWithDependencyInjection-UnitTesting.docx
@@ -7,10 +7,7 @@
         <w:pStyle w:val="Title"/>
       </w:pPr>
       <w:r>
-        <w:t xml:space="preserve">Assembly Encapsulation with Dependency Injection – </w:t>
-      </w:r>
-      <w:r>
-        <w:t>Unit Testing</w:t>
+        <w:t>Assembly Encapsulation with Dependency Injection – Unit Testing</w:t>
       </w:r>
     </w:p>
     <w:p>
@@ -31,7 +28,13 @@
         </w:r>
       </w:hyperlink>
       <w:r>
-        <w:t>.  Please read it for the following discussion to make sense.</w:t>
+        <w:t xml:space="preserve">.  Please read it for the following discussion to make </w:t>
+      </w:r>
+      <w:r>
+        <w:t xml:space="preserve">more </w:t>
+      </w:r>
+      <w:r>
+        <w:t>sense.</w:t>
       </w:r>
     </w:p>
     <w:p>
@@ -80,7 +83,13 @@
         <w:t xml:space="preserve">escribe the unit test </w:t>
       </w:r>
       <w:r>
-        <w:t xml:space="preserve">pattern used to test each project registered their dependency correctly and provide an example with </w:t>
+        <w:t xml:space="preserve">pattern used to test </w:t>
+      </w:r>
+      <w:r>
+        <w:t xml:space="preserve">that </w:t>
+      </w:r>
+      <w:r>
+        <w:t xml:space="preserve">each project registered their dependency correctly and provide an example with </w:t>
       </w:r>
       <w:r>
         <w:t>the Middleware test project.</w:t>
@@ -98,10 +107,7 @@
         <w:t>Startup Project Registration Tests</w:t>
       </w:r>
       <w:r>
-        <w:t xml:space="preserve"> section </w:t>
-      </w:r>
-      <w:r>
-        <w:t>r</w:t>
+        <w:t xml:space="preserve"> section r</w:t>
       </w:r>
       <w:r>
         <w:t>eview</w:t>
@@ -177,10 +183,7 @@
       </w:r>
       <w:proofErr w:type="spellStart"/>
       <w:r>
-        <w:t>ServiceCollectionExtensions.</w:t>
-      </w:r>
-      <w:r>
-        <w:t>RegisterDependencies</w:t>
+        <w:t>ServiceCollectionExtensions.RegisterDependencies</w:t>
       </w:r>
       <w:proofErr w:type="spellEnd"/>
       <w:r>
@@ -240,10 +243,7 @@
     </w:p>
     <w:p>
       <w:r>
-        <w:t xml:space="preserve">The unit tests </w:t>
-      </w:r>
-      <w:r>
-        <w:t>in general follow the pattern of:</w:t>
+        <w:t>The unit tests in general follow the pattern of:</w:t>
       </w:r>
     </w:p>
     <w:p>
@@ -572,14 +572,12 @@
       <w:r>
         <w:t xml:space="preserve"> </w:t>
       </w:r>
-      <w:proofErr w:type="spellStart"/>
       <w:r>
         <w:rPr>
           <w:color w:val="2B91AF"/>
         </w:rPr>
         <w:t>DependencyRegistrarTest</w:t>
       </w:r>
-      <w:proofErr w:type="spellEnd"/>
     </w:p>
     <w:p>
       <w:pPr>
@@ -594,15 +592,7 @@
         <w:pStyle w:val="Code"/>
       </w:pPr>
       <w:r>
-        <w:t xml:space="preserve">        [</w:t>
-      </w:r>
-      <w:proofErr w:type="spellStart"/>
-      <w:r>
-        <w:t>TestMethod</w:t>
-      </w:r>
-      <w:proofErr w:type="spellEnd"/>
-      <w:r>
-        <w:t>]</w:t>
+        <w:t xml:space="preserve">        [TestMethod]</w:t>
       </w:r>
     </w:p>
     <w:p>
@@ -628,295 +618,175 @@
         <w:t>void</w:t>
       </w:r>
       <w:r>
+        <w:t xml:space="preserve"> RegisterTest()</w:t>
+      </w:r>
+    </w:p>
+    <w:p>
+      <w:pPr>
+        <w:pStyle w:val="Code"/>
+      </w:pPr>
+      <w:r>
+        <w:t xml:space="preserve">        {</w:t>
+      </w:r>
+    </w:p>
+    <w:p>
+      <w:pPr>
+        <w:pStyle w:val="Code"/>
+      </w:pPr>
+      <w:r>
+        <w:t xml:space="preserve">            </w:t>
+      </w:r>
+      <w:r>
+        <w:rPr>
+          <w:color w:val="0000FF"/>
+        </w:rPr>
+        <w:t>var</w:t>
+      </w:r>
+      <w:r>
+        <w:t xml:space="preserve"> configurationRootFromJson = </w:t>
+      </w:r>
+      <w:r>
+        <w:rPr>
+          <w:color w:val="0000FF"/>
+        </w:rPr>
+        <w:t>new</w:t>
+      </w:r>
+      <w:r>
+        <w:t xml:space="preserve"> ConfigurationBuilder().AddJsonFile(</w:t>
+      </w:r>
+      <w:r>
+        <w:rPr>
+          <w:color w:val="800000"/>
+        </w:rPr>
+        <w:t>@"Configuration\appsettings.test.json"</w:t>
+      </w:r>
+      <w:r>
+        <w:t>).Build();</w:t>
+      </w:r>
+    </w:p>
+    <w:p>
+      <w:pPr>
+        <w:pStyle w:val="Code"/>
+      </w:pPr>
+    </w:p>
+    <w:p>
+      <w:pPr>
+        <w:pStyle w:val="Code"/>
+      </w:pPr>
+      <w:r>
+        <w:t xml:space="preserve">            </w:t>
+      </w:r>
+      <w:r>
+        <w:rPr>
+          <w:color w:val="0000FF"/>
+        </w:rPr>
+        <w:t>var</w:t>
+      </w:r>
+      <w:r>
+        <w:t xml:space="preserve"> serviceCollection = </w:t>
+      </w:r>
+      <w:r>
+        <w:rPr>
+          <w:color w:val="0000FF"/>
+        </w:rPr>
+        <w:t>new</w:t>
+      </w:r>
+      <w:r>
+        <w:t xml:space="preserve"> ServiceCollection();</w:t>
+      </w:r>
+    </w:p>
+    <w:p>
+      <w:pPr>
+        <w:pStyle w:val="Code"/>
+      </w:pPr>
+      <w:r>
+        <w:t xml:space="preserve">            DependencyRegistrar.Register(serviceCollection, configurationRootFromJson);</w:t>
+      </w:r>
+    </w:p>
+    <w:p>
+      <w:pPr>
+        <w:pStyle w:val="Code"/>
+      </w:pPr>
+      <w:r>
+        <w:t xml:space="preserve">            </w:t>
+      </w:r>
+      <w:r>
+        <w:rPr>
+          <w:color w:val="0000FF"/>
+        </w:rPr>
+        <w:t>var</w:t>
+      </w:r>
+      <w:r>
+        <w:t xml:space="preserve"> serviceProvider = serviceCollection.BuildServiceProvider();</w:t>
+      </w:r>
+    </w:p>
+    <w:p>
+      <w:pPr>
+        <w:pStyle w:val="Code"/>
+      </w:pPr>
+    </w:p>
+    <w:p>
+      <w:pPr>
+        <w:pStyle w:val="Code"/>
+      </w:pPr>
+      <w:r>
+        <w:t xml:space="preserve">            DependencyRegistrarSupport.AssertServiceIsInstanceOfType&lt;ProblemDetailsConfiguration, ProblemDetailsConfiguration&gt;(serviceProvider);</w:t>
+      </w:r>
+    </w:p>
+    <w:p>
+      <w:pPr>
+        <w:pStyle w:val="Code"/>
+      </w:pPr>
+      <w:r>
+        <w:t xml:space="preserve">            DependencyRegistrarSupport.AssertServiceIsInstanceOfType&lt;IProblemDetailsFactory, ProblemDetailsFactory&gt;(serviceProvider);</w:t>
+      </w:r>
+    </w:p>
+    <w:p>
+      <w:pPr>
+        <w:pStyle w:val="Code"/>
+      </w:pPr>
+      <w:r>
+        <w:t xml:space="preserve">            AssertConfiguration(serviceProvider);</w:t>
+      </w:r>
+    </w:p>
+    <w:p>
+      <w:pPr>
+        <w:pStyle w:val="Code"/>
+      </w:pPr>
+      <w:r>
+        <w:t xml:space="preserve">        }</w:t>
+      </w:r>
+    </w:p>
+    <w:p>
+      <w:pPr>
+        <w:pStyle w:val="Code"/>
+      </w:pPr>
+    </w:p>
+    <w:p>
+      <w:pPr>
+        <w:pStyle w:val="Code"/>
+      </w:pPr>
+      <w:r>
+        <w:t xml:space="preserve">        </w:t>
+      </w:r>
+      <w:r>
+        <w:rPr>
+          <w:color w:val="0000FF"/>
+        </w:rPr>
+        <w:t>private</w:t>
+      </w:r>
+      <w:r>
         <w:t xml:space="preserve"> </w:t>
       </w:r>
-      <w:proofErr w:type="spellStart"/>
-      <w:r>
-        <w:t>RegisterTest</w:t>
-      </w:r>
-      <w:proofErr w:type="spellEnd"/>
-      <w:r>
-        <w:t>()</w:t>
-      </w:r>
-    </w:p>
-    <w:p>
-      <w:pPr>
-        <w:pStyle w:val="Code"/>
-      </w:pPr>
-      <w:r>
-        <w:t xml:space="preserve">        {</w:t>
-      </w:r>
-    </w:p>
-    <w:p>
-      <w:pPr>
-        <w:pStyle w:val="Code"/>
-      </w:pPr>
-      <w:r>
-        <w:t xml:space="preserve">            </w:t>
-      </w:r>
-      <w:r>
-        <w:rPr>
-          <w:color w:val="0000FF"/>
-        </w:rPr>
-        <w:t>var</w:t>
+      <w:r>
+        <w:rPr>
+          <w:color w:val="0000FF"/>
+        </w:rPr>
+        <w:t>static</w:t>
       </w:r>
       <w:r>
         <w:t xml:space="preserve"> </w:t>
       </w:r>
-      <w:proofErr w:type="spellStart"/>
-      <w:r>
-        <w:t>configurationRootFromJson</w:t>
-      </w:r>
-      <w:proofErr w:type="spellEnd"/>
-      <w:r>
-        <w:t xml:space="preserve"> = </w:t>
-      </w:r>
-      <w:r>
-        <w:rPr>
-          <w:color w:val="0000FF"/>
-        </w:rPr>
-        <w:t>new</w:t>
-      </w:r>
-      <w:r>
-        <w:t xml:space="preserve"> ConfigurationBuilder().AddJsonFile(</w:t>
-      </w:r>
-      <w:r>
-        <w:rPr>
-          <w:color w:val="800000"/>
-        </w:rPr>
-        <w:t>@"Configuration\appsettings.test.json"</w:t>
-      </w:r>
-      <w:r>
-        <w:t>).Build();</w:t>
-      </w:r>
-    </w:p>
-    <w:p>
-      <w:pPr>
-        <w:pStyle w:val="Code"/>
-      </w:pPr>
-    </w:p>
-    <w:p>
-      <w:pPr>
-        <w:pStyle w:val="Code"/>
-      </w:pPr>
-      <w:r>
-        <w:t xml:space="preserve">            </w:t>
-      </w:r>
-      <w:r>
-        <w:rPr>
-          <w:color w:val="0000FF"/>
-        </w:rPr>
-        <w:t>var</w:t>
-      </w:r>
-      <w:r>
-        <w:t xml:space="preserve"> </w:t>
-      </w:r>
-      <w:proofErr w:type="spellStart"/>
-      <w:r>
-        <w:t>serviceCollection</w:t>
-      </w:r>
-      <w:proofErr w:type="spellEnd"/>
-      <w:r>
-        <w:t xml:space="preserve"> = </w:t>
-      </w:r>
-      <w:r>
-        <w:rPr>
-          <w:color w:val="0000FF"/>
-        </w:rPr>
-        <w:t>new</w:t>
-      </w:r>
-      <w:r>
-        <w:t xml:space="preserve"> </w:t>
-      </w:r>
-      <w:proofErr w:type="spellStart"/>
-      <w:r>
-        <w:t>ServiceCollection</w:t>
-      </w:r>
-      <w:proofErr w:type="spellEnd"/>
-      <w:r>
-        <w:t>();</w:t>
-      </w:r>
-    </w:p>
-    <w:p>
-      <w:pPr>
-        <w:pStyle w:val="Code"/>
-      </w:pPr>
-      <w:r>
-        <w:t xml:space="preserve">            </w:t>
-      </w:r>
-      <w:proofErr w:type="spellStart"/>
-      <w:r>
-        <w:t>DependencyRegistrar.Register</w:t>
-      </w:r>
-      <w:proofErr w:type="spellEnd"/>
-      <w:r>
-        <w:t>(</w:t>
-      </w:r>
-      <w:proofErr w:type="spellStart"/>
-      <w:r>
-        <w:t>serviceCollection</w:t>
-      </w:r>
-      <w:proofErr w:type="spellEnd"/>
-      <w:r>
-        <w:t xml:space="preserve">, </w:t>
-      </w:r>
-      <w:proofErr w:type="spellStart"/>
-      <w:r>
-        <w:t>configurationRootFromJson</w:t>
-      </w:r>
-      <w:proofErr w:type="spellEnd"/>
-      <w:r>
-        <w:t>);</w:t>
-      </w:r>
-    </w:p>
-    <w:p>
-      <w:pPr>
-        <w:pStyle w:val="Code"/>
-      </w:pPr>
-      <w:r>
-        <w:t xml:space="preserve">            </w:t>
-      </w:r>
-      <w:r>
-        <w:rPr>
-          <w:color w:val="0000FF"/>
-        </w:rPr>
-        <w:t>var</w:t>
-      </w:r>
-      <w:r>
-        <w:t xml:space="preserve"> </w:t>
-      </w:r>
-      <w:proofErr w:type="spellStart"/>
-      <w:r>
-        <w:t>serviceProvider</w:t>
-      </w:r>
-      <w:proofErr w:type="spellEnd"/>
-      <w:r>
-        <w:t xml:space="preserve"> = </w:t>
-      </w:r>
-      <w:proofErr w:type="spellStart"/>
-      <w:r>
-        <w:t>serviceCollection.BuildServiceProvider</w:t>
-      </w:r>
-      <w:proofErr w:type="spellEnd"/>
-      <w:r>
-        <w:t>();</w:t>
-      </w:r>
-    </w:p>
-    <w:p>
-      <w:pPr>
-        <w:pStyle w:val="Code"/>
-      </w:pPr>
-    </w:p>
-    <w:p>
-      <w:pPr>
-        <w:pStyle w:val="Code"/>
-      </w:pPr>
-      <w:r>
-        <w:t xml:space="preserve">            DependencyRegistrarSupport.AssertServiceIsInstanceOfType&lt;ProblemDetailsConfiguration, </w:t>
-      </w:r>
-      <w:proofErr w:type="spellStart"/>
-      <w:r>
-        <w:t>ProblemDetailsConfiguration</w:t>
-      </w:r>
-      <w:proofErr w:type="spellEnd"/>
-      <w:r>
-        <w:t>&gt;(</w:t>
-      </w:r>
-      <w:proofErr w:type="spellStart"/>
-      <w:r>
-        <w:t>serviceProvider</w:t>
-      </w:r>
-      <w:proofErr w:type="spellEnd"/>
-      <w:r>
-        <w:t>);</w:t>
-      </w:r>
-    </w:p>
-    <w:p>
-      <w:pPr>
-        <w:pStyle w:val="Code"/>
-      </w:pPr>
-      <w:r>
-        <w:t xml:space="preserve">            DependencyRegistrarSupport.AssertServiceIsInstanceOfType&lt;IProblemDetailsFactory, </w:t>
-      </w:r>
-      <w:proofErr w:type="spellStart"/>
-      <w:r>
-        <w:t>ProblemDetailsFactory</w:t>
-      </w:r>
-      <w:proofErr w:type="spellEnd"/>
-      <w:r>
-        <w:t>&gt;(</w:t>
-      </w:r>
-      <w:proofErr w:type="spellStart"/>
-      <w:r>
-        <w:t>serviceProvider</w:t>
-      </w:r>
-      <w:proofErr w:type="spellEnd"/>
-      <w:r>
-        <w:t>);</w:t>
-      </w:r>
-    </w:p>
-    <w:p>
-      <w:pPr>
-        <w:pStyle w:val="Code"/>
-      </w:pPr>
-      <w:r>
-        <w:t xml:space="preserve">            </w:t>
-      </w:r>
-      <w:proofErr w:type="spellStart"/>
-      <w:r>
-        <w:t>AssertConfiguration</w:t>
-      </w:r>
-      <w:proofErr w:type="spellEnd"/>
-      <w:r>
-        <w:t>(</w:t>
-      </w:r>
-      <w:proofErr w:type="spellStart"/>
-      <w:r>
-        <w:t>serviceProvider</w:t>
-      </w:r>
-      <w:proofErr w:type="spellEnd"/>
-      <w:r>
-        <w:t>);</w:t>
-      </w:r>
-    </w:p>
-    <w:p>
-      <w:pPr>
-        <w:pStyle w:val="Code"/>
-      </w:pPr>
-      <w:r>
-        <w:t xml:space="preserve">        }</w:t>
-      </w:r>
-    </w:p>
-    <w:p>
-      <w:pPr>
-        <w:pStyle w:val="Code"/>
-      </w:pPr>
-    </w:p>
-    <w:p>
-      <w:pPr>
-        <w:pStyle w:val="Code"/>
-      </w:pPr>
-      <w:r>
-        <w:t xml:space="preserve">        </w:t>
-      </w:r>
-      <w:r>
-        <w:rPr>
-          <w:color w:val="0000FF"/>
-        </w:rPr>
-        <w:t>private</w:t>
-      </w:r>
-      <w:r>
-        <w:t xml:space="preserve"> </w:t>
-      </w:r>
-      <w:r>
-        <w:rPr>
-          <w:color w:val="0000FF"/>
-        </w:rPr>
-        <w:t>static</w:t>
-      </w:r>
-      <w:r>
-        <w:t xml:space="preserve"> </w:t>
-      </w:r>
       <w:r>
         <w:rPr>
           <w:color w:val="0000FF"/>
@@ -924,31 +794,7 @@
         <w:t>void</w:t>
       </w:r>
       <w:r>
-        <w:t xml:space="preserve"> </w:t>
-      </w:r>
-      <w:proofErr w:type="spellStart"/>
-      <w:r>
-        <w:t>AssertConfiguration</w:t>
-      </w:r>
-      <w:proofErr w:type="spellEnd"/>
-      <w:r>
-        <w:t>(</w:t>
-      </w:r>
-      <w:proofErr w:type="spellStart"/>
-      <w:r>
-        <w:t>IServiceProvider</w:t>
-      </w:r>
-      <w:proofErr w:type="spellEnd"/>
-      <w:r>
-        <w:t xml:space="preserve"> </w:t>
-      </w:r>
-      <w:proofErr w:type="spellStart"/>
-      <w:r>
-        <w:t>serviceProvider</w:t>
-      </w:r>
-      <w:proofErr w:type="spellEnd"/>
-      <w:r>
-        <w:t>)</w:t>
+        <w:t xml:space="preserve"> AssertConfiguration(IServiceProvider serviceProvider)</w:t>
       </w:r>
     </w:p>
     <w:p>
@@ -974,29 +820,77 @@
         <w:t>var</w:t>
       </w:r>
       <w:r>
+        <w:t xml:space="preserve"> expectedConfiguration = CreateProblemDetailsConfiguration();</w:t>
+      </w:r>
+    </w:p>
+    <w:p>
+      <w:pPr>
+        <w:pStyle w:val="Code"/>
+      </w:pPr>
+    </w:p>
+    <w:p>
+      <w:pPr>
+        <w:pStyle w:val="Code"/>
+      </w:pPr>
+      <w:r>
+        <w:t xml:space="preserve">            </w:t>
+      </w:r>
+      <w:r>
+        <w:rPr>
+          <w:color w:val="0000FF"/>
+        </w:rPr>
+        <w:t>var</w:t>
+      </w:r>
+      <w:r>
+        <w:t xml:space="preserve"> actualConfiguration = serviceProvider.GetService&lt;ProblemDetailsConfiguration&gt;();</w:t>
+      </w:r>
+    </w:p>
+    <w:p>
+      <w:pPr>
+        <w:pStyle w:val="Code"/>
+      </w:pPr>
+      <w:r>
+        <w:t xml:space="preserve">            Assert.AreEqual(expectedConfiguration?.UrnName, actualConfiguration?.UrnName);</w:t>
+      </w:r>
+    </w:p>
+    <w:p>
+      <w:pPr>
+        <w:pStyle w:val="Code"/>
+      </w:pPr>
+      <w:r>
+        <w:t xml:space="preserve">        }</w:t>
+      </w:r>
+    </w:p>
+    <w:p>
+      <w:pPr>
+        <w:pStyle w:val="Code"/>
+      </w:pPr>
+    </w:p>
+    <w:p>
+      <w:pPr>
+        <w:pStyle w:val="Code"/>
+      </w:pPr>
+      <w:r>
+        <w:t xml:space="preserve">        </w:t>
+      </w:r>
+      <w:r>
+        <w:rPr>
+          <w:color w:val="0000FF"/>
+        </w:rPr>
+        <w:t>private</w:t>
+      </w:r>
+      <w:r>
         <w:t xml:space="preserve"> </w:t>
       </w:r>
-      <w:proofErr w:type="spellStart"/>
-      <w:r>
-        <w:t>expectedConfiguration</w:t>
-      </w:r>
-      <w:proofErr w:type="spellEnd"/>
-      <w:r>
-        <w:t xml:space="preserve"> = </w:t>
-      </w:r>
-      <w:proofErr w:type="spellStart"/>
-      <w:r>
-        <w:t>CreateProblemDetailsConfiguration</w:t>
-      </w:r>
-      <w:proofErr w:type="spellEnd"/>
-      <w:r>
-        <w:t>();</w:t>
-      </w:r>
-    </w:p>
-    <w:p>
-      <w:pPr>
-        <w:pStyle w:val="Code"/>
-      </w:pPr>
+      <w:r>
+        <w:rPr>
+          <w:color w:val="0000FF"/>
+        </w:rPr>
+        <w:t>static</w:t>
+      </w:r>
+      <w:r>
+        <w:t xml:space="preserve"> ProblemDetailsConfiguration CreateProblemDetailsConfiguration() =&gt;</w:t>
+      </w:r>
     </w:p>
     <w:p>
       <w:pPr>
@@ -1009,150 +903,6 @@
         <w:rPr>
           <w:color w:val="0000FF"/>
         </w:rPr>
-        <w:t>var</w:t>
-      </w:r>
-      <w:r>
-        <w:t xml:space="preserve"> </w:t>
-      </w:r>
-      <w:proofErr w:type="spellStart"/>
-      <w:r>
-        <w:t>actualConfiguration</w:t>
-      </w:r>
-      <w:proofErr w:type="spellEnd"/>
-      <w:r>
-        <w:t xml:space="preserve"> = </w:t>
-      </w:r>
-      <w:proofErr w:type="spellStart"/>
-      <w:r>
-        <w:t>serviceProvider.GetService</w:t>
-      </w:r>
-      <w:proofErr w:type="spellEnd"/>
-      <w:r>
-        <w:t>&lt;</w:t>
-      </w:r>
-      <w:proofErr w:type="spellStart"/>
-      <w:r>
-        <w:t>ProblemDetailsConfiguration</w:t>
-      </w:r>
-      <w:proofErr w:type="spellEnd"/>
-      <w:r>
-        <w:t>&gt;();</w:t>
-      </w:r>
-    </w:p>
-    <w:p>
-      <w:pPr>
-        <w:pStyle w:val="Code"/>
-      </w:pPr>
-      <w:r>
-        <w:t xml:space="preserve">            </w:t>
-      </w:r>
-      <w:proofErr w:type="spellStart"/>
-      <w:r>
-        <w:t>Assert.AreEqual</w:t>
-      </w:r>
-      <w:proofErr w:type="spellEnd"/>
-      <w:r>
-        <w:t>(</w:t>
-      </w:r>
-      <w:proofErr w:type="spellStart"/>
-      <w:r>
-        <w:t>expectedConfiguration</w:t>
-      </w:r>
-      <w:proofErr w:type="spellEnd"/>
-      <w:r>
-        <w:t>?.</w:t>
-      </w:r>
-      <w:proofErr w:type="spellStart"/>
-      <w:r>
-        <w:t>UrnName</w:t>
-      </w:r>
-      <w:proofErr w:type="spellEnd"/>
-      <w:r>
-        <w:t xml:space="preserve">, </w:t>
-      </w:r>
-      <w:proofErr w:type="spellStart"/>
-      <w:r>
-        <w:t>actualConfiguration</w:t>
-      </w:r>
-      <w:proofErr w:type="spellEnd"/>
-      <w:r>
-        <w:t>?.</w:t>
-      </w:r>
-      <w:proofErr w:type="spellStart"/>
-      <w:r>
-        <w:t>UrnName</w:t>
-      </w:r>
-      <w:proofErr w:type="spellEnd"/>
-      <w:r>
-        <w:t>);</w:t>
-      </w:r>
-    </w:p>
-    <w:p>
-      <w:pPr>
-        <w:pStyle w:val="Code"/>
-      </w:pPr>
-      <w:r>
-        <w:t xml:space="preserve">        }</w:t>
-      </w:r>
-    </w:p>
-    <w:p>
-      <w:pPr>
-        <w:pStyle w:val="Code"/>
-      </w:pPr>
-    </w:p>
-    <w:p>
-      <w:pPr>
-        <w:pStyle w:val="Code"/>
-      </w:pPr>
-      <w:r>
-        <w:t xml:space="preserve">        </w:t>
-      </w:r>
-      <w:r>
-        <w:rPr>
-          <w:color w:val="0000FF"/>
-        </w:rPr>
-        <w:t>private</w:t>
-      </w:r>
-      <w:r>
-        <w:t xml:space="preserve"> </w:t>
-      </w:r>
-      <w:r>
-        <w:rPr>
-          <w:color w:val="0000FF"/>
-        </w:rPr>
-        <w:t>static</w:t>
-      </w:r>
-      <w:r>
-        <w:t xml:space="preserve"> </w:t>
-      </w:r>
-      <w:proofErr w:type="spellStart"/>
-      <w:r>
-        <w:t>ProblemDetailsConfiguration</w:t>
-      </w:r>
-      <w:proofErr w:type="spellEnd"/>
-      <w:r>
-        <w:t xml:space="preserve"> </w:t>
-      </w:r>
-      <w:proofErr w:type="spellStart"/>
-      <w:r>
-        <w:t>CreateProblemDetailsConfiguration</w:t>
-      </w:r>
-      <w:proofErr w:type="spellEnd"/>
-      <w:r>
-        <w:t>() =&gt;</w:t>
-      </w:r>
-    </w:p>
-    <w:p>
-      <w:pPr>
-        <w:pStyle w:val="Code"/>
-      </w:pPr>
-      <w:r>
-        <w:t xml:space="preserve">            </w:t>
-      </w:r>
-      <w:r>
-        <w:rPr>
-          <w:color w:val="0000FF"/>
-        </w:rPr>
         <w:t>new</w:t>
       </w:r>
       <w:r>
@@ -1172,35 +922,13 @@
         <w:pStyle w:val="Code"/>
       </w:pPr>
       <w:r>
-        <w:t xml:space="preserve">                </w:t>
-      </w:r>
-      <w:proofErr w:type="spellStart"/>
-      <w:r>
-        <w:t>UrnName</w:t>
-      </w:r>
-      <w:proofErr w:type="spellEnd"/>
-      <w:r>
-        <w:t xml:space="preserve"> = </w:t>
+        <w:t xml:space="preserve">                UrnName = </w:t>
       </w:r>
       <w:r>
         <w:rPr>
           <w:color w:val="A31515"/>
         </w:rPr>
-        <w:t>"</w:t>
-      </w:r>
-      <w:proofErr w:type="spellStart"/>
-      <w:r>
-        <w:rPr>
-          <w:color w:val="A31515"/>
-        </w:rPr>
-        <w:t>TestUrnName</w:t>
-      </w:r>
-      <w:proofErr w:type="spellEnd"/>
-      <w:r>
-        <w:rPr>
-          <w:color w:val="A31515"/>
-        </w:rPr>
-        <w:t>"</w:t>
+        <w:t>"TestUrnName"</w:t>
       </w:r>
     </w:p>
     <w:p>
@@ -1271,52 +999,24 @@
         <w:rPr>
           <w:color w:val="2E75B6"/>
         </w:rPr>
-        <w:t>"</w:t>
-      </w:r>
-      <w:proofErr w:type="spellStart"/>
+        <w:t>"ProblemDetailsConfiguration"</w:t>
+      </w:r>
+      <w:r>
+        <w:t>: {</w:t>
+      </w:r>
+    </w:p>
+    <w:p>
+      <w:pPr>
+        <w:pStyle w:val="Code"/>
+      </w:pPr>
+      <w:r>
+        <w:t xml:space="preserve">    </w:t>
+      </w:r>
       <w:r>
         <w:rPr>
           <w:color w:val="2E75B6"/>
         </w:rPr>
-        <w:t>ProblemDetailsConfiguration</w:t>
-      </w:r>
-      <w:proofErr w:type="spellEnd"/>
-      <w:r>
-        <w:rPr>
-          <w:color w:val="2E75B6"/>
-        </w:rPr>
-        <w:t>"</w:t>
-      </w:r>
-      <w:r>
-        <w:t>: {</w:t>
-      </w:r>
-    </w:p>
-    <w:p>
-      <w:pPr>
-        <w:pStyle w:val="Code"/>
-      </w:pPr>
-      <w:r>
-        <w:t xml:space="preserve">    </w:t>
-      </w:r>
-      <w:r>
-        <w:rPr>
-          <w:color w:val="2E75B6"/>
-        </w:rPr>
-        <w:t>"</w:t>
-      </w:r>
-      <w:proofErr w:type="spellStart"/>
-      <w:r>
-        <w:rPr>
-          <w:color w:val="2E75B6"/>
-        </w:rPr>
-        <w:t>UrnName</w:t>
-      </w:r>
-      <w:proofErr w:type="spellEnd"/>
-      <w:r>
-        <w:rPr>
-          <w:color w:val="2E75B6"/>
-        </w:rPr>
-        <w:t>"</w:t>
+        <w:t>"UrnName"</w:t>
       </w:r>
       <w:r>
         <w:t xml:space="preserve">: </w:t>
@@ -1325,21 +1025,7 @@
         <w:rPr>
           <w:color w:val="A31515"/>
         </w:rPr>
-        <w:t>"</w:t>
-      </w:r>
-      <w:proofErr w:type="spellStart"/>
-      <w:r>
-        <w:rPr>
-          <w:color w:val="A31515"/>
-        </w:rPr>
-        <w:t>TestUrnName</w:t>
-      </w:r>
-      <w:proofErr w:type="spellEnd"/>
-      <w:r>
-        <w:rPr>
-          <w:color w:val="A31515"/>
-        </w:rPr>
-        <w:t>"</w:t>
+        <w:t>"TestUrnName"</w:t>
       </w:r>
     </w:p>
     <w:p>
@@ -1544,109 +1230,57 @@
         <w:t>void</w:t>
       </w:r>
       <w:r>
+        <w:t xml:space="preserve"> AddScopedLogger(IServiceCollection serviceCollection) =&gt; serviceCollection.AddScoped(</w:t>
+      </w:r>
+      <w:r>
+        <w:rPr>
+          <w:color w:val="0000FF"/>
+        </w:rPr>
+        <w:t>typeof</w:t>
+      </w:r>
+      <w:r>
+        <w:t xml:space="preserve">(ILogger&lt;&gt;), </w:t>
+      </w:r>
+      <w:r>
+        <w:rPr>
+          <w:color w:val="0000FF"/>
+        </w:rPr>
+        <w:t>typeof</w:t>
+      </w:r>
+      <w:r>
+        <w:t>(FakeLogger&lt;&gt;));</w:t>
+      </w:r>
+    </w:p>
+    <w:p>
+      <w:pPr>
+        <w:pStyle w:val="Code"/>
+      </w:pPr>
+    </w:p>
+    <w:p>
+      <w:pPr>
+        <w:pStyle w:val="Code"/>
+      </w:pPr>
+      <w:r>
+        <w:t xml:space="preserve">        </w:t>
+      </w:r>
+      <w:r>
+        <w:rPr>
+          <w:color w:val="0000FF"/>
+        </w:rPr>
+        <w:t>public</w:t>
+      </w:r>
+      <w:r>
         <w:t xml:space="preserve"> </w:t>
       </w:r>
-      <w:proofErr w:type="spellStart"/>
-      <w:r>
-        <w:t>AddScopedLogger</w:t>
-      </w:r>
-      <w:proofErr w:type="spellEnd"/>
-      <w:r>
-        <w:t>(</w:t>
-      </w:r>
-      <w:proofErr w:type="spellStart"/>
-      <w:r>
-        <w:t>IServiceCollection</w:t>
-      </w:r>
-      <w:proofErr w:type="spellEnd"/>
+      <w:r>
+        <w:rPr>
+          <w:color w:val="0000FF"/>
+        </w:rPr>
+        <w:t>static</w:t>
+      </w:r>
       <w:r>
         <w:t xml:space="preserve"> </w:t>
       </w:r>
-      <w:proofErr w:type="spellStart"/>
-      <w:r>
-        <w:t>serviceCollection</w:t>
-      </w:r>
-      <w:proofErr w:type="spellEnd"/>
-      <w:r>
-        <w:t xml:space="preserve">) =&gt; </w:t>
-      </w:r>
-      <w:proofErr w:type="spellStart"/>
-      <w:r>
-        <w:t>serviceCollection.AddScoped</w:t>
-      </w:r>
-      <w:proofErr w:type="spellEnd"/>
-      <w:r>
-        <w:t>(</w:t>
-      </w:r>
-      <w:proofErr w:type="spellStart"/>
-      <w:r>
-        <w:rPr>
-          <w:color w:val="0000FF"/>
-        </w:rPr>
-        <w:t>typeof</w:t>
-      </w:r>
-      <w:proofErr w:type="spellEnd"/>
-      <w:r>
-        <w:t>(</w:t>
-      </w:r>
-      <w:proofErr w:type="spellStart"/>
-      <w:r>
-        <w:t>ILogger</w:t>
-      </w:r>
-      <w:proofErr w:type="spellEnd"/>
-      <w:r>
-        <w:t xml:space="preserve">&lt;&gt;), </w:t>
-      </w:r>
-      <w:proofErr w:type="spellStart"/>
-      <w:r>
-        <w:rPr>
-          <w:color w:val="0000FF"/>
-        </w:rPr>
-        <w:t>typeof</w:t>
-      </w:r>
-      <w:proofErr w:type="spellEnd"/>
-      <w:r>
-        <w:t>(</w:t>
-      </w:r>
-      <w:proofErr w:type="spellStart"/>
-      <w:r>
-        <w:t>FakeLogger</w:t>
-      </w:r>
-      <w:proofErr w:type="spellEnd"/>
-      <w:r>
-        <w:t>&lt;&gt;));</w:t>
-      </w:r>
-    </w:p>
-    <w:p>
-      <w:pPr>
-        <w:pStyle w:val="Code"/>
-      </w:pPr>
-    </w:p>
-    <w:p>
-      <w:pPr>
-        <w:pStyle w:val="Code"/>
-      </w:pPr>
-      <w:r>
-        <w:t xml:space="preserve">        </w:t>
-      </w:r>
-      <w:r>
-        <w:rPr>
-          <w:color w:val="0000FF"/>
-        </w:rPr>
-        <w:t>public</w:t>
-      </w:r>
-      <w:r>
-        <w:t xml:space="preserve"> </w:t>
-      </w:r>
-      <w:r>
-        <w:rPr>
-          <w:color w:val="0000FF"/>
-        </w:rPr>
-        <w:t>static</w:t>
-      </w:r>
-      <w:r>
-        <w:t xml:space="preserve"> </w:t>
-      </w:r>
       <w:r>
         <w:rPr>
           <w:color w:val="0000FF"/>
@@ -1654,53 +1288,25 @@
         <w:t>void</w:t>
       </w:r>
       <w:r>
-        <w:t xml:space="preserve"> </w:t>
-      </w:r>
-      <w:proofErr w:type="spellStart"/>
-      <w:r>
-        <w:t>AssertServiceIsInstanceOfType</w:t>
-      </w:r>
-      <w:proofErr w:type="spellEnd"/>
-      <w:r>
-        <w:t>&lt;</w:t>
-      </w:r>
-      <w:proofErr w:type="spellStart"/>
+        <w:t xml:space="preserve"> AssertServiceIsInstanceOfType&lt;</w:t>
+      </w:r>
       <w:r>
         <w:rPr>
           <w:color w:val="2B91AF"/>
         </w:rPr>
         <w:t>TServiceType</w:t>
       </w:r>
-      <w:proofErr w:type="spellEnd"/>
       <w:r>
         <w:t xml:space="preserve">, </w:t>
       </w:r>
-      <w:proofErr w:type="spellStart"/>
       <w:r>
         <w:rPr>
           <w:color w:val="2B91AF"/>
         </w:rPr>
         <w:t>TImplementationsType</w:t>
       </w:r>
-      <w:proofErr w:type="spellEnd"/>
-      <w:r>
-        <w:t>&gt;(</w:t>
-      </w:r>
-      <w:proofErr w:type="spellStart"/>
-      <w:r>
-        <w:t>IServiceProvider</w:t>
-      </w:r>
-      <w:proofErr w:type="spellEnd"/>
-      <w:r>
-        <w:t xml:space="preserve"> </w:t>
-      </w:r>
-      <w:proofErr w:type="spellStart"/>
-      <w:r>
-        <w:t>serviceProvider</w:t>
-      </w:r>
-      <w:proofErr w:type="spellEnd"/>
-      <w:r>
-        <w:t>)</w:t>
+      <w:r>
+        <w:t>&gt;(IServiceProvider serviceProvider)</w:t>
       </w:r>
     </w:p>
     <w:p>
@@ -1726,23 +1332,89 @@
         <w:t>var</w:t>
       </w:r>
       <w:r>
-        <w:t xml:space="preserve"> service = </w:t>
-      </w:r>
-      <w:proofErr w:type="spellStart"/>
-      <w:r>
-        <w:t>serviceProvider.GetService</w:t>
-      </w:r>
-      <w:proofErr w:type="spellEnd"/>
-      <w:r>
-        <w:t>&lt;</w:t>
-      </w:r>
-      <w:proofErr w:type="spellStart"/>
-      <w:r>
+        <w:t xml:space="preserve"> service = serviceProvider.GetService&lt;TServiceType&gt;();</w:t>
+      </w:r>
+    </w:p>
+    <w:p>
+      <w:pPr>
+        <w:pStyle w:val="Code"/>
+      </w:pPr>
+      <w:r>
+        <w:t xml:space="preserve">            Assert.IsInstanceOfType(service, </w:t>
+      </w:r>
+      <w:r>
+        <w:rPr>
+          <w:color w:val="0000FF"/>
+        </w:rPr>
+        <w:t>typeof</w:t>
+      </w:r>
+      <w:r>
+        <w:t>(TImplementationsType));</w:t>
+      </w:r>
+    </w:p>
+    <w:p>
+      <w:pPr>
+        <w:pStyle w:val="Code"/>
+      </w:pPr>
+      <w:r>
+        <w:t xml:space="preserve">        }</w:t>
+      </w:r>
+    </w:p>
+    <w:p>
+      <w:pPr>
+        <w:pStyle w:val="Code"/>
+      </w:pPr>
+    </w:p>
+    <w:p>
+      <w:pPr>
+        <w:pStyle w:val="Code"/>
+      </w:pPr>
+      <w:r>
+        <w:t xml:space="preserve">        </w:t>
+      </w:r>
+      <w:r>
+        <w:rPr>
+          <w:color w:val="0000FF"/>
+        </w:rPr>
+        <w:t>public</w:t>
+      </w:r>
+      <w:r>
+        <w:t xml:space="preserve"> </w:t>
+      </w:r>
+      <w:r>
+        <w:rPr>
+          <w:color w:val="0000FF"/>
+        </w:rPr>
+        <w:t>static</w:t>
+      </w:r>
+      <w:r>
+        <w:t xml:space="preserve"> </w:t>
+      </w:r>
+      <w:r>
+        <w:rPr>
+          <w:color w:val="0000FF"/>
+        </w:rPr>
+        <w:t>void</w:t>
+      </w:r>
+      <w:r>
+        <w:t xml:space="preserve"> AssertServiceIsNotNull&lt;</w:t>
+      </w:r>
+      <w:r>
+        <w:rPr>
+          <w:color w:val="2B91AF"/>
+        </w:rPr>
         <w:t>TServiceType</w:t>
       </w:r>
-      <w:proofErr w:type="spellEnd"/>
-      <w:r>
-        <w:t>&gt;();</w:t>
+      <w:r>
+        <w:t>&gt;(IServiceProvider serviceProvider)</w:t>
+      </w:r>
+    </w:p>
+    <w:p>
+      <w:pPr>
+        <w:pStyle w:val="Code"/>
+      </w:pPr>
+      <w:r>
+        <w:t xml:space="preserve">        {</w:t>
       </w:r>
     </w:p>
     <w:p>
@@ -1752,132 +1424,6 @@
       <w:r>
         <w:t xml:space="preserve">            </w:t>
       </w:r>
-      <w:proofErr w:type="spellStart"/>
-      <w:r>
-        <w:t>Assert.IsInstanceOfType</w:t>
-      </w:r>
-      <w:proofErr w:type="spellEnd"/>
-      <w:r>
-        <w:t xml:space="preserve">(service, </w:t>
-      </w:r>
-      <w:proofErr w:type="spellStart"/>
-      <w:r>
-        <w:rPr>
-          <w:color w:val="0000FF"/>
-        </w:rPr>
-        <w:t>typeof</w:t>
-      </w:r>
-      <w:proofErr w:type="spellEnd"/>
-      <w:r>
-        <w:t>(</w:t>
-      </w:r>
-      <w:proofErr w:type="spellStart"/>
-      <w:r>
-        <w:t>TImplementationsType</w:t>
-      </w:r>
-      <w:proofErr w:type="spellEnd"/>
-      <w:r>
-        <w:t>));</w:t>
-      </w:r>
-    </w:p>
-    <w:p>
-      <w:pPr>
-        <w:pStyle w:val="Code"/>
-      </w:pPr>
-      <w:r>
-        <w:t xml:space="preserve">        }</w:t>
-      </w:r>
-    </w:p>
-    <w:p>
-      <w:pPr>
-        <w:pStyle w:val="Code"/>
-      </w:pPr>
-    </w:p>
-    <w:p>
-      <w:pPr>
-        <w:pStyle w:val="Code"/>
-      </w:pPr>
-      <w:r>
-        <w:t xml:space="preserve">        </w:t>
-      </w:r>
-      <w:r>
-        <w:rPr>
-          <w:color w:val="0000FF"/>
-        </w:rPr>
-        <w:t>public</w:t>
-      </w:r>
-      <w:r>
-        <w:t xml:space="preserve"> </w:t>
-      </w:r>
-      <w:r>
-        <w:rPr>
-          <w:color w:val="0000FF"/>
-        </w:rPr>
-        <w:t>static</w:t>
-      </w:r>
-      <w:r>
-        <w:t xml:space="preserve"> </w:t>
-      </w:r>
-      <w:r>
-        <w:rPr>
-          <w:color w:val="0000FF"/>
-        </w:rPr>
-        <w:t>void</w:t>
-      </w:r>
-      <w:r>
-        <w:t xml:space="preserve"> </w:t>
-      </w:r>
-      <w:proofErr w:type="spellStart"/>
-      <w:r>
-        <w:t>AssertServiceIsNotNull</w:t>
-      </w:r>
-      <w:proofErr w:type="spellEnd"/>
-      <w:r>
-        <w:t>&lt;</w:t>
-      </w:r>
-      <w:proofErr w:type="spellStart"/>
-      <w:r>
-        <w:rPr>
-          <w:color w:val="2B91AF"/>
-        </w:rPr>
-        <w:t>TServiceType</w:t>
-      </w:r>
-      <w:proofErr w:type="spellEnd"/>
-      <w:r>
-        <w:t>&gt;(</w:t>
-      </w:r>
-      <w:proofErr w:type="spellStart"/>
-      <w:r>
-        <w:t>IServiceProvider</w:t>
-      </w:r>
-      <w:proofErr w:type="spellEnd"/>
-      <w:r>
-        <w:t xml:space="preserve"> </w:t>
-      </w:r>
-      <w:proofErr w:type="spellStart"/>
-      <w:r>
-        <w:t>serviceProvider</w:t>
-      </w:r>
-      <w:proofErr w:type="spellEnd"/>
-      <w:r>
-        <w:t>)</w:t>
-      </w:r>
-    </w:p>
-    <w:p>
-      <w:pPr>
-        <w:pStyle w:val="Code"/>
-      </w:pPr>
-      <w:r>
-        <w:t xml:space="preserve">        {</w:t>
-      </w:r>
-    </w:p>
-    <w:p>
-      <w:pPr>
-        <w:pStyle w:val="Code"/>
-      </w:pPr>
-      <w:r>
-        <w:t xml:space="preserve">            </w:t>
-      </w:r>
       <w:r>
         <w:rPr>
           <w:color w:val="0000FF"/>
@@ -1885,39 +1431,15 @@
         <w:t>var</w:t>
       </w:r>
       <w:r>
-        <w:t xml:space="preserve"> service = </w:t>
-      </w:r>
-      <w:proofErr w:type="spellStart"/>
-      <w:r>
-        <w:t>serviceProvider.GetService</w:t>
-      </w:r>
-      <w:proofErr w:type="spellEnd"/>
-      <w:r>
-        <w:t>&lt;</w:t>
-      </w:r>
-      <w:proofErr w:type="spellStart"/>
-      <w:r>
-        <w:t>TServiceType</w:t>
-      </w:r>
-      <w:proofErr w:type="spellEnd"/>
-      <w:r>
-        <w:t>&gt;();</w:t>
-      </w:r>
-    </w:p>
-    <w:p>
-      <w:pPr>
-        <w:pStyle w:val="Code"/>
-      </w:pPr>
-      <w:r>
-        <w:t xml:space="preserve">            </w:t>
-      </w:r>
-      <w:proofErr w:type="spellStart"/>
-      <w:r>
-        <w:t>Assert.IsNotNull</w:t>
-      </w:r>
-      <w:proofErr w:type="spellEnd"/>
-      <w:r>
-        <w:t>(service);</w:t>
+        <w:t xml:space="preserve"> service = serviceProvider.GetService&lt;TServiceType&gt;();</w:t>
+      </w:r>
+    </w:p>
+    <w:p>
+      <w:pPr>
+        <w:pStyle w:val="Code"/>
+      </w:pPr>
+      <w:r>
+        <w:t xml:space="preserve">            Assert.IsNotNull(service);</w:t>
       </w:r>
     </w:p>
     <w:p>
@@ -2012,7 +1534,7 @@
       </w:r>
     </w:p>
     <w:p>
-      <w:hyperlink r:id="rId10" w:history="1">
+      <w:hyperlink r:id="rId10" w:anchor="L19-L32" w:history="1">
         <w:r>
           <w:rPr>
             <w:rStyle w:val="Hyperlink"/>
@@ -2559,10 +2081,25 @@
       <w:r>
         <w:t>If we did this, we could call each test project's unit test to assert the dependencies were registered since they're already doing it.</w:t>
       </w:r>
-    </w:p>
-    <w:p>
-      <w:r>
-        <w:t>This works if the test project is in your solution.  If the project is a NuGet package, you would not unless the NuGet package author also included the test project.</w:t>
+      <w:r>
+        <w:t xml:space="preserve">  If you go down this road, consider refactoring the register test for each project into static Verify methods.  This will make it easy to call from the startup project's test project. </w:t>
+      </w:r>
+    </w:p>
+    <w:p>
+      <w:r>
+        <w:t xml:space="preserve">This works if the test project is in your solution.  If the project is a NuGet package, you would not </w:t>
+      </w:r>
+      <w:r>
+        <w:t xml:space="preserve">be able to </w:t>
+      </w:r>
+      <w:r>
+        <w:t>unless the NuGet package author also included the test project</w:t>
+      </w:r>
+      <w:r>
+        <w:t xml:space="preserve"> or a verify method you could call</w:t>
+      </w:r>
+      <w:r>
+        <w:t>.</w:t>
       </w:r>
     </w:p>
     <w:p>
@@ -2608,6 +2145,9 @@
         <w:t>Program.cs</w:t>
       </w:r>
       <w:proofErr w:type="spellEnd"/>
+      <w:r>
+        <w:t xml:space="preserve"> which isn't unreasonable</w:t>
+      </w:r>
       <w:r>
         <w:t>.</w:t>
       </w:r>
@@ -2657,7 +2197,13 @@
     </w:p>
     <w:p>
       <w:r>
-        <w:t>Keep it simple.  Not everything needs tested</w:t>
+        <w:t xml:space="preserve">Keep it simple.  </w:t>
+      </w:r>
+      <w:r>
+        <w:t xml:space="preserve">Your goal is to test what is critical.  </w:t>
+      </w:r>
+      <w:r>
+        <w:t>Not everything needs tested</w:t>
       </w:r>
       <w:r>
         <w:t xml:space="preserve"> directly</w:t>
@@ -2674,65 +2220,12 @@
         <w:pStyle w:val="Heading1"/>
       </w:pPr>
       <w:r>
-        <w:t>Unit Test what is critical</w:t>
-      </w:r>
-    </w:p>
-    <w:p>
-      <w:r>
-        <w:t>As a rule of thumb, unit test critical logic</w:t>
-      </w:r>
-      <w:r>
-        <w:t xml:space="preserve"> and typically</w:t>
-      </w:r>
-      <w:r>
-        <w:t xml:space="preserve"> anything</w:t>
-      </w:r>
-      <w:r>
-        <w:t xml:space="preserve"> </w:t>
-      </w:r>
-      <w:r>
-        <w:t xml:space="preserve">discovered as a bug to verify the issue is fixed. </w:t>
-      </w:r>
-      <w:r>
-        <w:t xml:space="preserve"> </w:t>
-      </w:r>
-      <w:r>
-        <w:t xml:space="preserve">Create integration unit tests to verify everything was hooked up.  </w:t>
-      </w:r>
-      <w:r>
-        <w:t>If the infrastructure is critical then unit test it.</w:t>
-      </w:r>
-      <w:r>
-        <w:t xml:space="preserve"> </w:t>
-      </w:r>
-      <w:r>
-        <w:t xml:space="preserve"> If the rules are critical, then unit test the rules.</w:t>
-      </w:r>
-    </w:p>
-    <w:p>
-      <w:r>
-        <w:t xml:space="preserve">You should have integration tests that test the actual deployed application as well.  </w:t>
-      </w:r>
-      <w:r>
-        <w:t>Remember to perform integration tests, manual and automated to ensure your app works as expected and is hooked up properly.</w:t>
-      </w:r>
-    </w:p>
-    <w:p>
-      <w:r>
-        <w:t>There's a lot to be said on unit tests and there are plenty of perspectives on what should and should not be tested.  I encourage you to do your own research and form your own conclusions.</w:t>
-      </w:r>
-    </w:p>
-    <w:p>
-      <w:pPr>
-        <w:pStyle w:val="Heading1"/>
-      </w:pPr>
-      <w:r>
         <w:t>Conclusion</w:t>
       </w:r>
     </w:p>
     <w:p>
       <w:r>
-        <w:t>I've shown you how to unit test your dependency registration for each project.  The exception to the rule is the Startup project since it does not have access to the other project's internal registrations.  I provided some guidance on adjustments that would allow these registrations to be tested with pros and cons.  I recommended that the tests at this level may not be necessary if you have manual or automated integration tests that already cover it.  I ended on the advice to unit test what is critical and to do your own research and form your own conclusions.</w:t>
+        <w:t>I've shown you how to unit test your dependency registration for each project.  The exception to the rule is the Startup project since it does not have access to the other project's internal registrations.  I provided some guidance on adjustments that would allow these registrations to be tested with pros and cons.  I recommended that the tests at this level may not be necessary if you have manual or automated integration tests that already cover it.</w:t>
       </w:r>
     </w:p>
     <w:p>

</xml_diff>